<commit_message>
Implemented AIOMFAC Introduced Solid-phase variable. Solid-liquid equilibria still needs to be solved
</commit_message>
<xml_diff>
--- a/Docs/DSC_Model_Calculations_2.docx
+++ b/Docs/DSC_Model_Calculations_2.docx
@@ -57,8 +57,6 @@
       <w:r>
         <w:t xml:space="preserve"> Another interesting study will be to add a solid phase along with melting enthalpy to try to fit the energy of this phase transition to the experimental results.</w:t>
       </w:r>
-      <w:bookmarkStart w:id="0" w:name="_GoBack"/>
-      <w:bookmarkEnd w:id="0"/>
     </w:p>
     <w:p/>
     <w:p/>
@@ -246,7 +244,12 @@
     <w:p/>
     <w:p>
       <w:r>
-        <w:t>Noting these issues, we performed a simple partitioning calculation with pure-component vapor pressures (assuming that mixing effects would act to lower vapor pressure further) to predict whether or not significant evaporation would even be expected in this system. Table 1 demonstrates the strong driving force towards the condensed phase just from a straight-forward ideal partitioning argument. This analysis agrees with the observation of zero net mass loss from the DSC throughout the experiment.</w:t>
+        <w:t>Noting these issues, we performed a simple partitioning calculation with pure-component vapor pressures (assuming that mixing effects would act to lower vapor pressure further) to predict whether or not significant e</w:t>
+      </w:r>
+      <w:bookmarkStart w:id="0" w:name="_GoBack"/>
+      <w:bookmarkEnd w:id="0"/>
+      <w:r>
+        <w:t>vaporation would even be expected in this system. Table 1 demonstrates the strong driving force towards the condensed phase just from a straight-forward ideal partitioning argument. This analysis agrees with the observation of zero net mass loss from the DSC throughout the experiment.</w:t>
       </w:r>
     </w:p>
     <w:p/>
@@ -261,10 +264,7 @@
       </w:r>
       <w:proofErr w:type="gramEnd"/>
       <w:r>
-        <w:t xml:space="preserve"> </w:t>
-      </w:r>
-      <w:r>
-        <w:t>Pure Component Condensed Mass Fraction:</w:t>
+        <w:t xml:space="preserve"> Pure Component Condensed Mass Fraction:</w:t>
       </w:r>
     </w:p>
     <w:tbl>
@@ -2197,25 +2197,14 @@
                 <w:szCs w:val="20"/>
               </w:rPr>
             </w:pPr>
-            <w:proofErr w:type="spellStart"/>
-            <w:r>
-              <w:rPr>
-                <w:rFonts w:ascii="Arial" w:eastAsia="Times New Roman" w:hAnsi="Arial" w:cs="Arial"/>
-                <w:color w:val="000000"/>
-                <w:sz w:val="20"/>
-                <w:szCs w:val="20"/>
-              </w:rPr>
-              <w:t>Dodecanoic</w:t>
-            </w:r>
-            <w:proofErr w:type="spellEnd"/>
-            <w:r>
-              <w:rPr>
-                <w:rFonts w:ascii="Arial" w:eastAsia="Times New Roman" w:hAnsi="Arial" w:cs="Arial"/>
-                <w:color w:val="000000"/>
-                <w:sz w:val="20"/>
-                <w:szCs w:val="20"/>
-              </w:rPr>
-              <w:t xml:space="preserve"> Acid</w:t>
+            <w:r>
+              <w:rPr>
+                <w:rFonts w:ascii="Arial" w:eastAsia="Times New Roman" w:hAnsi="Arial" w:cs="Arial"/>
+                <w:color w:val="000000"/>
+                <w:sz w:val="20"/>
+                <w:szCs w:val="20"/>
+              </w:rPr>
+              <w:t>Dodecanoic Acid</w:t>
             </w:r>
           </w:p>
         </w:tc>
@@ -4848,25 +4837,14 @@
                 <w:szCs w:val="20"/>
               </w:rPr>
             </w:pPr>
-            <w:proofErr w:type="spellStart"/>
-            <w:r>
-              <w:rPr>
-                <w:rFonts w:ascii="Arial" w:hAnsi="Arial" w:cs="Arial"/>
-                <w:color w:val="000000"/>
-                <w:sz w:val="20"/>
-                <w:szCs w:val="20"/>
-              </w:rPr>
-              <w:t>Dodecanoic</w:t>
-            </w:r>
-            <w:proofErr w:type="spellEnd"/>
-            <w:r>
-              <w:rPr>
-                <w:rFonts w:ascii="Arial" w:hAnsi="Arial" w:cs="Arial"/>
-                <w:color w:val="000000"/>
-                <w:sz w:val="20"/>
-                <w:szCs w:val="20"/>
-              </w:rPr>
-              <w:t xml:space="preserve"> Acid</w:t>
+            <w:r>
+              <w:rPr>
+                <w:rFonts w:ascii="Arial" w:hAnsi="Arial" w:cs="Arial"/>
+                <w:color w:val="000000"/>
+                <w:sz w:val="20"/>
+                <w:szCs w:val="20"/>
+              </w:rPr>
+              <w:t>Dodecanoic Acid</w:t>
             </w:r>
           </w:p>
         </w:tc>
@@ -7596,25 +7574,14 @@
                 <w:szCs w:val="20"/>
               </w:rPr>
             </w:pPr>
-            <w:proofErr w:type="spellStart"/>
-            <w:r>
-              <w:rPr>
-                <w:rFonts w:ascii="Arial" w:eastAsia="Times New Roman" w:hAnsi="Arial" w:cs="Arial"/>
-                <w:color w:val="000000"/>
-                <w:sz w:val="20"/>
-                <w:szCs w:val="20"/>
-              </w:rPr>
-              <w:t>Dodecanoic</w:t>
-            </w:r>
-            <w:proofErr w:type="spellEnd"/>
-            <w:r>
-              <w:rPr>
-                <w:rFonts w:ascii="Arial" w:eastAsia="Times New Roman" w:hAnsi="Arial" w:cs="Arial"/>
-                <w:color w:val="000000"/>
-                <w:sz w:val="20"/>
-                <w:szCs w:val="20"/>
-              </w:rPr>
-              <w:t xml:space="preserve"> Acid</w:t>
+            <w:r>
+              <w:rPr>
+                <w:rFonts w:ascii="Arial" w:eastAsia="Times New Roman" w:hAnsi="Arial" w:cs="Arial"/>
+                <w:color w:val="000000"/>
+                <w:sz w:val="20"/>
+                <w:szCs w:val="20"/>
+              </w:rPr>
+              <w:t>Dodecanoic Acid</w:t>
             </w:r>
           </w:p>
         </w:tc>
@@ -7783,11 +7750,7 @@
     </w:tbl>
     <w:p/>
     <w:p/>
-    <w:p>
-      <w:r>
-        <w:br w:type="page"/>
-      </w:r>
-    </w:p>
+    <w:p/>
     <w:sectPr>
       <w:pgSz w:w="12240" w:h="15840"/>
       <w:pgMar w:top="1440" w:right="1440" w:bottom="1440" w:left="1440" w:header="720" w:footer="720" w:gutter="0"/>

</xml_diff>